<commit_message>
AD unit complete/errors fix
</commit_message>
<xml_diff>
--- a/Evidence_for_Analysis_and_Design_Unit.docx
+++ b/Evidence_for_Analysis_and_Design_Unit.docx
@@ -10,21 +10,28 @@
           <w:lang w:val="en-US"/>
         </w:rPr>
       </w:pPr>
-      <w:proofErr w:type="spellStart"/>
       <w:r>
         <w:rPr>
           <w:b/>
           <w:lang w:val="en-US"/>
         </w:rPr>
-        <w:t>Krisztian</w:t>
-      </w:r>
-      <w:proofErr w:type="spellEnd"/>
-      <w:r>
+        <w:t>Krisztian Der Cohort E17 PDA</w:t>
+      </w:r>
+    </w:p>
+    <w:p>
+      <w:pPr>
+        <w:jc w:val="center"/>
         <w:rPr>
           <w:b/>
           <w:lang w:val="en-US"/>
         </w:rPr>
-        <w:t xml:space="preserve"> Der Cohort E17 PDA</w:t>
+      </w:pPr>
+      <w:r>
+        <w:rPr>
+          <w:b/>
+          <w:lang w:val="en-US"/>
+        </w:rPr>
+        <w:t>DOB: 13/10/1985</w:t>
       </w:r>
     </w:p>
     <w:p>
@@ -40,39 +47,7 @@
           <w:b/>
           <w:lang w:val="en-US"/>
         </w:rPr>
-        <w:t>DOB: 13/10/1985</w:t>
-      </w:r>
-    </w:p>
-    <w:p>
-      <w:pPr>
-        <w:jc w:val="center"/>
-        <w:rPr>
-          <w:b/>
-          <w:lang w:val="en-US"/>
-        </w:rPr>
-      </w:pPr>
-      <w:r>
-        <w:rPr>
-          <w:b/>
-          <w:lang w:val="en-US"/>
-        </w:rPr>
-        <w:t xml:space="preserve">Address: 2 Carrick </w:t>
-      </w:r>
-      <w:proofErr w:type="spellStart"/>
-      <w:r>
-        <w:rPr>
-          <w:b/>
-          <w:lang w:val="en-US"/>
-        </w:rPr>
-        <w:t>Knowe</w:t>
-      </w:r>
-      <w:proofErr w:type="spellEnd"/>
-      <w:r>
-        <w:rPr>
-          <w:b/>
-          <w:lang w:val="en-US"/>
-        </w:rPr>
-        <w:t xml:space="preserve"> Hill, Edinburgh, EH12 7BS</w:t>
+        <w:t>Address: 2 Carrick Knowe Hill, Edinburgh, EH12 7BS</w:t>
       </w:r>
     </w:p>
     <w:p>
@@ -145,10 +120,10 @@
           <w:lang w:eastAsia="en-GB"/>
         </w:rPr>
         <w:drawing>
-          <wp:inline distT="0" distB="0" distL="0" distR="0" wp14:anchorId="743442DD" wp14:editId="13F5FB0B">
-            <wp:extent cx="3685129" cy="4396740"/>
-            <wp:effectExtent l="0" t="0" r="0" b="0"/>
-            <wp:docPr id="7" name="Picture 7"/>
+          <wp:inline distT="0" distB="0" distL="0" distR="0" wp14:anchorId="42406877" wp14:editId="4F69E512">
+            <wp:extent cx="3552098" cy="4128915"/>
+            <wp:effectExtent l="0" t="0" r="4445" b="11430"/>
+            <wp:docPr id="2" name="Picture 2"/>
             <wp:cNvGraphicFramePr>
               <a:graphicFrameLocks xmlns:a="http://schemas.openxmlformats.org/drawingml/2006/main" noChangeAspect="1"/>
             </wp:cNvGraphicFramePr>
@@ -156,7 +131,7 @@
               <a:graphicData uri="http://schemas.openxmlformats.org/drawingml/2006/picture">
                 <pic:pic xmlns:pic="http://schemas.openxmlformats.org/drawingml/2006/picture">
                   <pic:nvPicPr>
-                    <pic:cNvPr id="7" name="AD1_UseCaseDiagram.jpg"/>
+                    <pic:cNvPr id="2" name="AD1_UseCaseDiagram.jpg"/>
                     <pic:cNvPicPr/>
                   </pic:nvPicPr>
                   <pic:blipFill>
@@ -174,7 +149,7 @@
                   <pic:spPr>
                     <a:xfrm>
                       <a:off x="0" y="0"/>
-                      <a:ext cx="3715012" cy="4432393"/>
+                      <a:ext cx="3572108" cy="4152174"/>
                     </a:xfrm>
                     <a:prstGeom prst="rect">
                       <a:avLst/>
@@ -271,6 +246,14 @@
     </w:p>
     <w:p>
       <w:pPr>
+        <w:jc w:val="center"/>
+        <w:rPr>
+          <w:lang w:val="en-US"/>
+        </w:rPr>
+      </w:pPr>
+    </w:p>
+    <w:p>
+      <w:pPr>
         <w:rPr>
           <w:lang w:val="en-US"/>
         </w:rPr>
@@ -386,10 +369,10 @@
           <w:lang w:eastAsia="en-GB"/>
         </w:rPr>
         <w:drawing>
-          <wp:inline distT="0" distB="0" distL="0" distR="0" wp14:anchorId="5C67653C" wp14:editId="05A38591">
-            <wp:extent cx="4431006" cy="5334445"/>
-            <wp:effectExtent l="0" t="0" r="0" b="0"/>
-            <wp:docPr id="27" name="Picture 27"/>
+          <wp:inline distT="0" distB="0" distL="0" distR="0" wp14:anchorId="2066946F" wp14:editId="03658CE3">
+            <wp:extent cx="3548107" cy="5271915"/>
+            <wp:effectExtent l="0" t="0" r="8255" b="11430"/>
+            <wp:docPr id="3" name="Picture 3"/>
             <wp:cNvGraphicFramePr>
               <a:graphicFrameLocks xmlns:a="http://schemas.openxmlformats.org/drawingml/2006/main" noChangeAspect="1"/>
             </wp:cNvGraphicFramePr>
@@ -397,7 +380,7 @@
               <a:graphicData uri="http://schemas.openxmlformats.org/drawingml/2006/picture">
                 <pic:pic xmlns:pic="http://schemas.openxmlformats.org/drawingml/2006/picture">
                   <pic:nvPicPr>
-                    <pic:cNvPr id="27" name="AD4_ActivityDiagram.jpg"/>
+                    <pic:cNvPr id="3" name="AD4 Activity Diagram.jpg"/>
                     <pic:cNvPicPr/>
                   </pic:nvPicPr>
                   <pic:blipFill>
@@ -415,7 +398,7 @@
                   <pic:spPr>
                     <a:xfrm>
                       <a:off x="0" y="0"/>
-                      <a:ext cx="4492297" cy="5408233"/>
+                      <a:ext cx="3572709" cy="5308469"/>
                     </a:xfrm>
                     <a:prstGeom prst="rect">
                       <a:avLst/>
@@ -434,37 +417,53 @@
           <w:lang w:val="en-US"/>
         </w:rPr>
       </w:pPr>
+    </w:p>
+    <w:p>
+      <w:pPr>
+        <w:jc w:val="center"/>
+        <w:rPr>
+          <w:lang w:val="en-US"/>
+        </w:rPr>
+      </w:pPr>
+    </w:p>
+    <w:p>
+      <w:pPr>
+        <w:rPr>
+          <w:lang w:val="en-US"/>
+        </w:rPr>
+      </w:pPr>
       <w:r>
         <w:rPr>
           <w:lang w:val="en-US"/>
         </w:rPr>
         <w:t>A.D 5 Inheritance Diagram</w:t>
       </w:r>
-    </w:p>
-    <w:p>
-      <w:pPr>
-        <w:rPr>
-          <w:lang w:val="en-US"/>
-        </w:rPr>
-      </w:pPr>
-    </w:p>
-    <w:p>
-      <w:pPr>
-        <w:rPr>
-          <w:lang w:val="en-US"/>
-        </w:rPr>
-      </w:pPr>
       <w:bookmarkStart w:id="0" w:name="_GoBack"/>
+      <w:bookmarkEnd w:id="0"/>
+    </w:p>
+    <w:p>
+      <w:pPr>
+        <w:rPr>
+          <w:lang w:val="en-US"/>
+        </w:rPr>
+      </w:pPr>
+    </w:p>
+    <w:p>
+      <w:pPr>
+        <w:rPr>
+          <w:lang w:val="en-US"/>
+        </w:rPr>
+      </w:pPr>
       <w:r>
         <w:rPr>
           <w:noProof/>
           <w:lang w:eastAsia="en-GB"/>
         </w:rPr>
         <w:drawing>
-          <wp:inline distT="0" distB="0" distL="0" distR="0" wp14:anchorId="155A14A7" wp14:editId="5CEE2421">
-            <wp:extent cx="5756910" cy="6140450"/>
-            <wp:effectExtent l="0" t="0" r="8890" b="6350"/>
-            <wp:docPr id="1" name="Picture 1"/>
+          <wp:inline distT="0" distB="0" distL="0" distR="0" wp14:anchorId="0CEBE3A1" wp14:editId="6167D78C">
+            <wp:extent cx="5745480" cy="7339584"/>
+            <wp:effectExtent l="0" t="0" r="0" b="1270"/>
+            <wp:docPr id="4" name="Picture 4"/>
             <wp:cNvGraphicFramePr>
               <a:graphicFrameLocks xmlns:a="http://schemas.openxmlformats.org/drawingml/2006/main" noChangeAspect="1"/>
             </wp:cNvGraphicFramePr>
@@ -472,7 +471,7 @@
               <a:graphicData uri="http://schemas.openxmlformats.org/drawingml/2006/picture">
                 <pic:pic xmlns:pic="http://schemas.openxmlformats.org/drawingml/2006/picture">
                   <pic:nvPicPr>
-                    <pic:cNvPr id="1" name="AD5 Inheritance Diagram.jpg"/>
+                    <pic:cNvPr id="4" name="AD5 Inheritance Diagram.jpg"/>
                     <pic:cNvPicPr/>
                   </pic:nvPicPr>
                   <pic:blipFill>
@@ -490,7 +489,7 @@
                   <pic:spPr>
                     <a:xfrm>
                       <a:off x="0" y="0"/>
-                      <a:ext cx="5756910" cy="6140450"/>
+                      <a:ext cx="5745480" cy="7339584"/>
                     </a:xfrm>
                     <a:prstGeom prst="rect">
                       <a:avLst/>
@@ -502,7 +501,20 @@
           </wp:inline>
         </w:drawing>
       </w:r>
-      <w:bookmarkEnd w:id="0"/>
+    </w:p>
+    <w:p>
+      <w:pPr>
+        <w:rPr>
+          <w:lang w:val="en-US"/>
+        </w:rPr>
+      </w:pPr>
+    </w:p>
+    <w:p>
+      <w:pPr>
+        <w:rPr>
+          <w:lang w:val="en-US"/>
+        </w:rPr>
+      </w:pPr>
     </w:p>
     <w:p>
       <w:pPr>
@@ -529,6 +541,67 @@
           <w:lang w:val="en-US"/>
         </w:rPr>
         <w:t>A.D 6 Implementations Constraints Plan</w:t>
+      </w:r>
+    </w:p>
+    <w:p>
+      <w:pPr>
+        <w:rPr>
+          <w:lang w:val="en-US"/>
+        </w:rPr>
+      </w:pPr>
+    </w:p>
+    <w:p>
+      <w:pPr>
+        <w:rPr>
+          <w:lang w:val="en-US"/>
+        </w:rPr>
+      </w:pPr>
+      <w:r>
+        <w:rPr>
+          <w:noProof/>
+          <w:lang w:eastAsia="en-GB"/>
+        </w:rPr>
+        <w:drawing>
+          <wp:inline distT="0" distB="0" distL="0" distR="0" wp14:anchorId="5A5939E7" wp14:editId="7D3AA1BA">
+            <wp:extent cx="5756910" cy="4734560"/>
+            <wp:effectExtent l="0" t="0" r="8890" b="0"/>
+            <wp:docPr id="5" name="Picture 5"/>
+            <wp:cNvGraphicFramePr>
+              <a:graphicFrameLocks xmlns:a="http://schemas.openxmlformats.org/drawingml/2006/main" noChangeAspect="1"/>
+            </wp:cNvGraphicFramePr>
+            <a:graphic xmlns:a="http://schemas.openxmlformats.org/drawingml/2006/main">
+              <a:graphicData uri="http://schemas.openxmlformats.org/drawingml/2006/picture">
+                <pic:pic xmlns:pic="http://schemas.openxmlformats.org/drawingml/2006/picture">
+                  <pic:nvPicPr>
+                    <pic:cNvPr id="5" name="AD6 Constraints.png"/>
+                    <pic:cNvPicPr/>
+                  </pic:nvPicPr>
+                  <pic:blipFill>
+                    <a:blip r:embed="rId9">
+                      <a:extLst>
+                        <a:ext uri="{28A0092B-C50C-407E-A947-70E740481C1C}">
+                          <a14:useLocalDpi xmlns:a14="http://schemas.microsoft.com/office/drawing/2010/main" val="0"/>
+                        </a:ext>
+                      </a:extLst>
+                    </a:blip>
+                    <a:stretch>
+                      <a:fillRect/>
+                    </a:stretch>
+                  </pic:blipFill>
+                  <pic:spPr>
+                    <a:xfrm>
+                      <a:off x="0" y="0"/>
+                      <a:ext cx="5756910" cy="4734560"/>
+                    </a:xfrm>
+                    <a:prstGeom prst="rect">
+                      <a:avLst/>
+                    </a:prstGeom>
+                  </pic:spPr>
+                </pic:pic>
+              </a:graphicData>
+            </a:graphic>
+          </wp:inline>
+        </w:drawing>
       </w:r>
     </w:p>
     <w:sectPr>
@@ -554,7 +627,7 @@
     </w:rPrDefault>
     <w:pPrDefault/>
   </w:docDefaults>
-  <w:latentStyles w:defLockedState="0" w:defUIPriority="99" w:defSemiHidden="0" w:defUnhideWhenUsed="0" w:defQFormat="0" w:count="380">
+  <w:latentStyles w:defLockedState="0" w:defUIPriority="99" w:defSemiHidden="0" w:defUnhideWhenUsed="0" w:defQFormat="0" w:count="382">
     <w:lsdException w:name="Normal" w:uiPriority="0" w:qFormat="1"/>
     <w:lsdException w:name="heading 1" w:uiPriority="9" w:qFormat="1"/>
     <w:lsdException w:name="heading 2" w:semiHidden="1" w:uiPriority="9" w:unhideWhenUsed="1" w:qFormat="1"/>
@@ -660,7 +733,6 @@
     <w:lsdException w:name="HTML Sample" w:semiHidden="1" w:unhideWhenUsed="1"/>
     <w:lsdException w:name="HTML Typewriter" w:semiHidden="1" w:unhideWhenUsed="1"/>
     <w:lsdException w:name="HTML Variable" w:semiHidden="1" w:unhideWhenUsed="1"/>
-    <w:lsdException w:name="Normal Table" w:semiHidden="1" w:unhideWhenUsed="1"/>
     <w:lsdException w:name="annotation subject" w:semiHidden="1" w:unhideWhenUsed="1"/>
     <w:lsdException w:name="No List" w:semiHidden="1" w:unhideWhenUsed="1"/>
     <w:lsdException w:name="Outline List 1" w:semiHidden="1" w:unhideWhenUsed="1"/>
@@ -706,11 +778,9 @@
     <w:lsdException w:name="Table Subtle 1" w:semiHidden="1" w:unhideWhenUsed="1"/>
     <w:lsdException w:name="Table Subtle 2" w:semiHidden="1" w:unhideWhenUsed="1"/>
     <w:lsdException w:name="Table Web 1" w:semiHidden="1" w:unhideWhenUsed="1"/>
-    <w:lsdException w:name="Table Web 2" w:semiHidden="1" w:unhideWhenUsed="1"/>
     <w:lsdException w:name="Table Web 3" w:semiHidden="1" w:unhideWhenUsed="1"/>
     <w:lsdException w:name="Balloon Text" w:semiHidden="1" w:unhideWhenUsed="1"/>
     <w:lsdException w:name="Table Grid" w:uiPriority="39"/>
-    <w:lsdException w:name="Table Theme" w:semiHidden="1" w:unhideWhenUsed="1"/>
     <w:lsdException w:name="Note Level 1" w:semiHidden="1" w:unhideWhenUsed="1"/>
     <w:lsdException w:name="Note Level 2" w:semiHidden="1" w:unhideWhenUsed="1"/>
     <w:lsdException w:name="Note Level 3" w:semiHidden="1" w:unhideWhenUsed="1"/>
@@ -935,6 +1005,8 @@
     <w:lsdException w:name="List Table 5 Dark Accent 6" w:uiPriority="50"/>
     <w:lsdException w:name="List Table 6 Colorful Accent 6" w:uiPriority="51"/>
     <w:lsdException w:name="List Table 7 Colorful Accent 6" w:uiPriority="52"/>
+    <w:lsdException w:name="Mention" w:semiHidden="1" w:unhideWhenUsed="1"/>
+    <w:lsdException w:name="Smart Hyperlink" w:semiHidden="1" w:unhideWhenUsed="1"/>
   </w:latentStyles>
   <w:style w:type="paragraph" w:default="1" w:styleId="Normal">
     <w:name w:val="Normal"/>

</xml_diff>